<commit_message>
Update Appendix B: Revise benchmark scores and add cautionary note on interpretation
</commit_message>
<xml_diff>
--- a/docs/APPENDIX_B_VLM_ARCHITECTURES.docx
+++ b/docs/APPENDIX_B_VLM_ARCHITECTURES.docx
@@ -2067,7 +2067,7 @@
               <w:jc w:val="left"/>
             </w:pPr>
             <w:r>
-              <w:t xml:space="preserve">OCRBench</w:t>
+              <w:t xml:space="preserve">MMMU</w:t>
             </w:r>
           </w:p>
         </w:tc>
@@ -2079,7 +2079,7 @@
               <w:jc w:val="center"/>
             </w:pPr>
             <w:r>
-              <w:t xml:space="preserve">805</w:t>
+              <w:t xml:space="preserve">50.7</w:t>
             </w:r>
           </w:p>
         </w:tc>
@@ -2091,7 +2091,7 @@
               <w:jc w:val="center"/>
             </w:pPr>
             <w:r>
-              <w:t xml:space="preserve">835</w:t>
+              <w:t xml:space="preserve">46.2</w:t>
             </w:r>
           </w:p>
         </w:tc>
@@ -2103,21 +2103,21 @@
               <w:jc w:val="center"/>
             </w:pPr>
             <w:r>
-              <w:t xml:space="preserve">822</w:t>
-            </w:r>
-          </w:p>
-        </w:tc>
-      </w:tr>
-      <w:tr>
-        <w:tc>
-          <w:tcPr/>
-          <w:p>
-            <w:pPr>
-              <w:pStyle w:val="Compact"/>
-              <w:jc w:val="left"/>
-            </w:pPr>
-            <w:r>
-              <w:t xml:space="preserve">ChartQA</w:t>
+              <w:t xml:space="preserve">73.4</w:t>
+            </w:r>
+          </w:p>
+        </w:tc>
+      </w:tr>
+      <w:tr>
+        <w:tc>
+          <w:tcPr/>
+          <w:p>
+            <w:pPr>
+              <w:pStyle w:val="Compact"/>
+              <w:jc w:val="left"/>
+            </w:pPr>
+            <w:r>
+              <w:t xml:space="preserve">MathVista</w:t>
             </w:r>
           </w:p>
         </w:tc>
@@ -2129,7 +2129,7 @@
               <w:jc w:val="center"/>
             </w:pPr>
             <w:r>
-              <w:t xml:space="preserve">83.4</w:t>
+              <w:t xml:space="preserve">51.5</w:t>
             </w:r>
           </w:p>
         </w:tc>
@@ -2141,7 +2141,7 @@
               <w:jc w:val="center"/>
             </w:pPr>
             <w:r>
-              <w:t xml:space="preserve">76.7</w:t>
+              <w:t xml:space="preserve">-</w:t>
             </w:r>
           </w:p>
         </w:tc>
@@ -2153,107 +2153,7 @@
               <w:jc w:val="center"/>
             </w:pPr>
             <w:r>
-              <w:t xml:space="preserve">84.8</w:t>
-            </w:r>
-          </w:p>
-        </w:tc>
-      </w:tr>
-      <w:tr>
-        <w:tc>
-          <w:tcPr/>
-          <w:p>
-            <w:pPr>
-              <w:pStyle w:val="Compact"/>
-              <w:jc w:val="left"/>
-            </w:pPr>
-            <w:r>
-              <w:t xml:space="preserve">TextVQA</w:t>
-            </w:r>
-          </w:p>
-        </w:tc>
-        <w:tc>
-          <w:tcPr/>
-          <w:p>
-            <w:pPr>
-              <w:pStyle w:val="Compact"/>
-              <w:jc w:val="center"/>
-            </w:pPr>
-            <w:r>
-              <w:t xml:space="preserve">73.1</w:t>
-            </w:r>
-          </w:p>
-        </w:tc>
-        <w:tc>
-          <w:tcPr/>
-          <w:p>
-            <w:pPr>
-              <w:pStyle w:val="Compact"/>
-              <w:jc w:val="center"/>
-            </w:pPr>
-            <w:r>
-              <w:t xml:space="preserve">70.5</w:t>
-            </w:r>
-          </w:p>
-        </w:tc>
-        <w:tc>
-          <w:tcPr/>
-          <w:p>
-            <w:pPr>
-              <w:pStyle w:val="Compact"/>
-              <w:jc w:val="center"/>
-            </w:pPr>
-            <w:r>
-              <w:t xml:space="preserve">77.5</w:t>
-            </w:r>
-          </w:p>
-        </w:tc>
-      </w:tr>
-      <w:tr>
-        <w:tc>
-          <w:tcPr/>
-          <w:p>
-            <w:pPr>
-              <w:pStyle w:val="Compact"/>
-              <w:jc w:val="left"/>
-            </w:pPr>
-            <w:r>
-              <w:t xml:space="preserve">MMMU</w:t>
-            </w:r>
-          </w:p>
-        </w:tc>
-        <w:tc>
-          <w:tcPr/>
-          <w:p>
-            <w:pPr>
-              <w:pStyle w:val="Compact"/>
-              <w:jc w:val="center"/>
-            </w:pPr>
-            <w:r>
-              <w:t xml:space="preserve">50.7</w:t>
-            </w:r>
-          </w:p>
-        </w:tc>
-        <w:tc>
-          <w:tcPr/>
-          <w:p>
-            <w:pPr>
-              <w:pStyle w:val="Compact"/>
-              <w:jc w:val="center"/>
-            </w:pPr>
-            <w:r>
-              <w:t xml:space="preserve">46.2</w:t>
-            </w:r>
-          </w:p>
-        </w:tc>
-        <w:tc>
-          <w:tcPr/>
-          <w:p>
-            <w:pPr>
-              <w:pStyle w:val="Compact"/>
-              <w:jc w:val="center"/>
-            </w:pPr>
-            <w:r>
-              <w:t xml:space="preserve">56.0</w:t>
+              <w:t xml:space="preserve">-</w:t>
             </w:r>
           </w:p>
         </w:tc>
@@ -2268,7 +2168,22 @@
           <w:i/>
           <w:iCs/>
         </w:rPr>
-        <w:t xml:space="preserve">Scores from official model documentation and published benchmarks.</w:t>
+        <w:t xml:space="preserve">Sources: Llama scores from Meta AI official benchmarks. InternVL scores from arXiv:2504.10479 (InternVL3) and arXiv:2508.18265 (InternVL3.5). For complete benchmark tables, refer to the original papers.</w:t>
+      </w:r>
+    </w:p>
+    <w:p>
+      <w:pPr>
+        <w:pStyle w:val="BodyText"/>
+      </w:pPr>
+      <w:r>
+        <w:rPr>
+          <w:b/>
+          <w:bCs/>
+        </w:rPr>
+        <w:t xml:space="preserve">Note</w:t>
+      </w:r>
+      <w:r>
+        <w:t xml:space="preserve">: Benchmark scores should be interpreted cautiously as they may not reflect real-world document extraction performance. Our empirical evaluation (Section D) provides task-specific metrics.</w:t>
       </w:r>
     </w:p>
     <w:bookmarkEnd w:id="26"/>

</xml_diff>